<commit_message>
almost done dry just 1 check
</commit_message>
<xml_diff>
--- a/HW3/dry part/OS HW 3 Dry part.docx
+++ b/HW3/dry part/OS HW 3 Dry part.docx
@@ -48,9 +48,19 @@
       <w:pPr>
         <w:spacing w:after="0"/>
       </w:pPr>
-      <w:r>
-        <w:t>Aviad Rozenkof</w:t>
-      </w:r>
+      <w:proofErr w:type="spellStart"/>
+      <w:r>
+        <w:t>Aviad</w:t>
+      </w:r>
+      <w:proofErr w:type="spellEnd"/>
+      <w:r>
+        <w:t xml:space="preserve"> </w:t>
+      </w:r>
+      <w:proofErr w:type="spellStart"/>
+      <w:r>
+        <w:t>Rozenkof</w:t>
+      </w:r>
+      <w:proofErr w:type="spellEnd"/>
       <w:r>
         <w:tab/>
       </w:r>
@@ -72,19 +82,35 @@
         <w:spacing w:after="0"/>
       </w:pPr>
       <w:r>
-        <w:t xml:space="preserve">Let as label a locked list of size n as L and the elements of said lists as {ai | </w:t>
+        <w:t>Let as label a locked list of size n as L and the elements of said lists as {</w:t>
+      </w:r>
+      <w:proofErr w:type="spellStart"/>
+      <w:r>
+        <w:t>ai</w:t>
+      </w:r>
+      <w:proofErr w:type="spellEnd"/>
+      <w:r>
+        <w:t xml:space="preserve"> | </w:t>
       </w:r>
       <w:r>
         <w:rPr>
           <w:rFonts w:ascii="Arial" w:hAnsi="Arial" w:cs="Arial"/>
         </w:rPr>
-        <w:t xml:space="preserve">1≤ i </w:t>
-      </w:r>
+        <w:t xml:space="preserve">1≤ </w:t>
+      </w:r>
+      <w:proofErr w:type="spellStart"/>
       <w:r>
         <w:rPr>
           <w:rFonts w:ascii="Arial" w:hAnsi="Arial" w:cs="Arial"/>
         </w:rPr>
-        <w:t>≤</w:t>
+        <w:t>i</w:t>
+      </w:r>
+      <w:proofErr w:type="spellEnd"/>
+      <w:r>
+        <w:rPr>
+          <w:rFonts w:ascii="Arial" w:hAnsi="Arial" w:cs="Arial"/>
+        </w:rPr>
+        <w:t xml:space="preserve"> ≤</w:t>
       </w:r>
       <w:r>
         <w:t xml:space="preserve"> n}.</w:t>
@@ -96,7 +122,15 @@
         <w:spacing w:after="0"/>
       </w:pPr>
       <w:r>
-        <w:t>Note that each element has a mutex lock in its node.</w:t>
+        <w:t xml:space="preserve">Note that each element has a </w:t>
+      </w:r>
+      <w:proofErr w:type="spellStart"/>
+      <w:r>
+        <w:t>mutex</w:t>
+      </w:r>
+      <w:proofErr w:type="spellEnd"/>
+      <w:r>
+        <w:t xml:space="preserve"> lock in its node.</w:t>
       </w:r>
     </w:p>
     <w:p>
@@ -123,58 +157,279 @@
         <w:spacing w:after="0"/>
       </w:pPr>
       <w:r>
-        <w:t>We continue to do so until the end of the list or until our element if found. If found we keep the lock only on the desired element and if endOfList is reached we unlock the last node before declaring failure. The idea is that we lock ai and a(i+1) when moving from the former to the latter so that the connection between them cannot be changed while we attempt to move between them.</w:t>
-      </w:r>
-    </w:p>
-    <w:p>
-      <w:pPr>
-        <w:pStyle w:val="ListParagraph"/>
-        <w:spacing w:after="0"/>
-      </w:pPr>
-      <w:r>
-        <w:t>Inserting: suppose we want to insert aj between ai and ak=a(i+1)</w:t>
-      </w:r>
-      <w:r>
-        <w:t>. We lock aj and ak in that order to avoid deadlocking (unless the convention of the program is to iterate backwards). We then create and lock aj (not necessary if no other thread knows aj) and link it to ai and ak (note that during the linking all 3 are locked by our thread). We then unlock all 3 nodes in any order.</w:t>
-      </w:r>
-    </w:p>
-    <w:p>
-      <w:pPr>
-        <w:pStyle w:val="ListParagraph"/>
-        <w:spacing w:after="0"/>
-      </w:pPr>
-      <w:r>
-        <w:t>Removing: suppose we want to remove aj from in between ai and ak (i=j-1, k=j+1).</w:t>
-      </w:r>
-    </w:p>
-    <w:p>
-      <w:pPr>
-        <w:pStyle w:val="ListParagraph"/>
-        <w:spacing w:after="0"/>
-      </w:pPr>
-      <w:r>
-        <w:t xml:space="preserve">We acquire the locks of ai , aj and ak in that order to avoid deadlocking. Then we delink aj from ai and ak and link ai and ak to each other. Then we can deallocate aj. Afterwards, we </w:t>
+        <w:t xml:space="preserve">We continue to do so until the end of the list or until our element if found. If found we keep the lock only on the desired element and if </w:t>
+      </w:r>
+      <w:proofErr w:type="spellStart"/>
+      <w:r>
+        <w:t>endOfList</w:t>
+      </w:r>
+      <w:proofErr w:type="spellEnd"/>
+      <w:r>
+        <w:t xml:space="preserve"> is reached we unlock the last node before declaring failure. The idea is that we lock </w:t>
+      </w:r>
+      <w:proofErr w:type="spellStart"/>
+      <w:r>
+        <w:t>ai</w:t>
+      </w:r>
+      <w:proofErr w:type="spellEnd"/>
+      <w:r>
+        <w:t xml:space="preserve"> and a(i+1) when moving from the former to the latter so that the connection between them cannot be changed while we attempt to move between them.</w:t>
+      </w:r>
+    </w:p>
+    <w:p>
+      <w:pPr>
+        <w:pStyle w:val="ListParagraph"/>
+        <w:spacing w:after="0"/>
+      </w:pPr>
+      <w:r>
+        <w:t xml:space="preserve">Inserting: suppose we want to insert </w:t>
+      </w:r>
+      <w:proofErr w:type="spellStart"/>
+      <w:r>
+        <w:t>aj</w:t>
+      </w:r>
+      <w:proofErr w:type="spellEnd"/>
+      <w:r>
+        <w:t xml:space="preserve"> between </w:t>
+      </w:r>
+      <w:proofErr w:type="spellStart"/>
+      <w:r>
+        <w:t>ai</w:t>
+      </w:r>
+      <w:proofErr w:type="spellEnd"/>
+      <w:r>
+        <w:t xml:space="preserve"> and </w:t>
+      </w:r>
+      <w:proofErr w:type="spellStart"/>
+      <w:r>
+        <w:t>ak</w:t>
+      </w:r>
+      <w:proofErr w:type="spellEnd"/>
+      <w:r>
+        <w:t>=a(i+1)</w:t>
+      </w:r>
+      <w:r>
+        <w:t xml:space="preserve">. We lock </w:t>
+      </w:r>
+      <w:proofErr w:type="spellStart"/>
+      <w:r>
+        <w:t>aj</w:t>
+      </w:r>
+      <w:proofErr w:type="spellEnd"/>
+      <w:r>
+        <w:t xml:space="preserve"> and </w:t>
+      </w:r>
+      <w:proofErr w:type="spellStart"/>
+      <w:r>
+        <w:t>ak</w:t>
+      </w:r>
+      <w:proofErr w:type="spellEnd"/>
+      <w:r>
+        <w:t xml:space="preserve"> in that order to avoid deadlocking (unless the convention of the program is to iterate backwards). We then create and lock </w:t>
+      </w:r>
+      <w:proofErr w:type="spellStart"/>
+      <w:r>
+        <w:t>aj</w:t>
+      </w:r>
+      <w:proofErr w:type="spellEnd"/>
+      <w:r>
+        <w:t xml:space="preserve"> (not necessary if no other thread knows </w:t>
+      </w:r>
+      <w:proofErr w:type="spellStart"/>
+      <w:r>
+        <w:t>aj</w:t>
+      </w:r>
+      <w:proofErr w:type="spellEnd"/>
+      <w:r>
+        <w:t xml:space="preserve">) and link it to </w:t>
+      </w:r>
+      <w:proofErr w:type="spellStart"/>
+      <w:r>
+        <w:t>ai</w:t>
+      </w:r>
+      <w:proofErr w:type="spellEnd"/>
+      <w:r>
+        <w:t xml:space="preserve"> and </w:t>
+      </w:r>
+      <w:proofErr w:type="spellStart"/>
+      <w:r>
+        <w:t>ak</w:t>
+      </w:r>
+      <w:proofErr w:type="spellEnd"/>
+      <w:r>
+        <w:t xml:space="preserve"> (note that during the linking all 3 are locked by our thread). We then unlock all 3 nodes in any order.</w:t>
+      </w:r>
+    </w:p>
+    <w:p>
+      <w:pPr>
+        <w:pStyle w:val="ListParagraph"/>
+        <w:spacing w:after="0"/>
+      </w:pPr>
+      <w:r>
+        <w:t xml:space="preserve">Removing: suppose we want to remove </w:t>
+      </w:r>
+      <w:proofErr w:type="spellStart"/>
+      <w:r>
+        <w:t>aj</w:t>
+      </w:r>
+      <w:proofErr w:type="spellEnd"/>
+      <w:r>
+        <w:t xml:space="preserve"> from in between </w:t>
+      </w:r>
+      <w:proofErr w:type="spellStart"/>
+      <w:r>
+        <w:t>ai</w:t>
+      </w:r>
+      <w:proofErr w:type="spellEnd"/>
+      <w:r>
+        <w:t xml:space="preserve"> and </w:t>
+      </w:r>
+      <w:proofErr w:type="spellStart"/>
+      <w:r>
+        <w:t>ak</w:t>
+      </w:r>
+      <w:proofErr w:type="spellEnd"/>
+      <w:r>
+        <w:t xml:space="preserve"> (</w:t>
+      </w:r>
+      <w:proofErr w:type="spellStart"/>
+      <w:r>
+        <w:t>i</w:t>
+      </w:r>
+      <w:proofErr w:type="spellEnd"/>
+      <w:r>
+        <w:t>=j-1, k=j+1).</w:t>
+      </w:r>
+    </w:p>
+    <w:p>
+      <w:pPr>
+        <w:pStyle w:val="ListParagraph"/>
+        <w:spacing w:after="0"/>
+      </w:pPr>
+      <w:r>
+        <w:t xml:space="preserve">We acquire the locks of </w:t>
+      </w:r>
+      <w:proofErr w:type="spellStart"/>
+      <w:r>
+        <w:t>ai</w:t>
+      </w:r>
+      <w:proofErr w:type="spellEnd"/>
+      <w:r>
+        <w:t xml:space="preserve"> , </w:t>
+      </w:r>
+      <w:proofErr w:type="spellStart"/>
+      <w:r>
+        <w:t>aj</w:t>
+      </w:r>
+      <w:proofErr w:type="spellEnd"/>
+      <w:r>
+        <w:t xml:space="preserve"> and </w:t>
+      </w:r>
+      <w:proofErr w:type="spellStart"/>
+      <w:r>
+        <w:t>ak</w:t>
+      </w:r>
+      <w:proofErr w:type="spellEnd"/>
+      <w:r>
+        <w:t xml:space="preserve"> in that order to avoid deadlocking. Then we delink </w:t>
+      </w:r>
+      <w:proofErr w:type="spellStart"/>
+      <w:r>
+        <w:t>aj</w:t>
+      </w:r>
+      <w:proofErr w:type="spellEnd"/>
+      <w:r>
+        <w:t xml:space="preserve"> from </w:t>
+      </w:r>
+      <w:proofErr w:type="spellStart"/>
+      <w:r>
+        <w:t>ai</w:t>
+      </w:r>
+      <w:proofErr w:type="spellEnd"/>
+      <w:r>
+        <w:t xml:space="preserve"> and </w:t>
+      </w:r>
+      <w:proofErr w:type="spellStart"/>
+      <w:r>
+        <w:t>ak</w:t>
+      </w:r>
+      <w:proofErr w:type="spellEnd"/>
+      <w:r>
+        <w:t xml:space="preserve"> and link </w:t>
+      </w:r>
+      <w:proofErr w:type="spellStart"/>
+      <w:r>
+        <w:t>ai</w:t>
+      </w:r>
+      <w:proofErr w:type="spellEnd"/>
+      <w:r>
+        <w:t xml:space="preserve"> and </w:t>
+      </w:r>
+      <w:proofErr w:type="spellStart"/>
+      <w:r>
+        <w:t>ak</w:t>
+      </w:r>
+      <w:proofErr w:type="spellEnd"/>
+      <w:r>
+        <w:t xml:space="preserve"> to each other. Then we can deallocate </w:t>
+      </w:r>
+      <w:proofErr w:type="spellStart"/>
+      <w:r>
+        <w:t>aj</w:t>
+      </w:r>
+      <w:proofErr w:type="spellEnd"/>
+      <w:r>
+        <w:t xml:space="preserve">. Afterwards, we </w:t>
       </w:r>
       <w:r>
         <w:t>unlock, the</w:t>
       </w:r>
       <w:r>
-        <w:t xml:space="preserve"> now linked, ai and ak in any order we choose. </w:t>
-      </w:r>
-    </w:p>
-    <w:p>
-      <w:pPr>
-        <w:pStyle w:val="ListParagraph"/>
-        <w:spacing w:after="0"/>
-      </w:pPr>
-      <w:r>
-        <w:t>Note that when inserting and removing element to and from the 2 ends of the list (meaning first and last) we do not have a previous/next element to lock and thus we only lock and link the subset of ({Lneighbor, target,</w:t>
+        <w:t xml:space="preserve"> now linked, </w:t>
+      </w:r>
+      <w:proofErr w:type="spellStart"/>
+      <w:r>
+        <w:t>ai</w:t>
+      </w:r>
+      <w:proofErr w:type="spellEnd"/>
+      <w:r>
+        <w:t xml:space="preserve"> and </w:t>
+      </w:r>
+      <w:proofErr w:type="spellStart"/>
+      <w:r>
+        <w:t>ak</w:t>
+      </w:r>
+      <w:proofErr w:type="spellEnd"/>
+      <w:r>
+        <w:t xml:space="preserve"> in any order we choose. </w:t>
+      </w:r>
+    </w:p>
+    <w:p>
+      <w:pPr>
+        <w:pStyle w:val="ListParagraph"/>
+        <w:spacing w:after="0"/>
+      </w:pPr>
+      <w:r>
+        <w:t>Note that when inserting and removing element to and from the 2 ends of the list (meaning first and last) we do not have a previous/next element to lock and thus we only lock and link the subset of ({</w:t>
+      </w:r>
+      <w:proofErr w:type="spellStart"/>
+      <w:r>
+        <w:t>Lneighbor</w:t>
+      </w:r>
+      <w:proofErr w:type="spellEnd"/>
+      <w:r>
+        <w:t>, target,</w:t>
       </w:r>
       <w:r>
         <w:t xml:space="preserve"> </w:t>
       </w:r>
-      <w:r>
-        <w:t xml:space="preserve">Rneighbor}) that exist in the list.  </w:t>
+      <w:proofErr w:type="spellStart"/>
+      <w:r>
+        <w:t>Rneighbor</w:t>
+      </w:r>
+      <w:proofErr w:type="spellEnd"/>
+      <w:r>
+        <w:t xml:space="preserve">}) that exist in the list.  </w:t>
       </w:r>
     </w:p>
     <w:p>
@@ -350,7 +605,15 @@
         <w:t>rd</w:t>
       </w:r>
       <w:r>
-        <w:t xml:space="preserve"> and obs1 we can deduce that the element locked by T', e', is bigger than p. meaning that T' already passed p but since e divides p then p was removed. Contradiction.</w:t>
+        <w:t xml:space="preserve"> and obs1 we can deduce that the element locked by T', e', is bigger than p. meaning that T' already passed p but since </w:t>
+      </w:r>
+      <w:proofErr w:type="spellStart"/>
+      <w:r>
+        <w:t>e</w:t>
+      </w:r>
+      <w:proofErr w:type="spellEnd"/>
+      <w:r>
+        <w:t xml:space="preserve"> divides p then p was removed. Contradiction.</w:t>
       </w:r>
     </w:p>
     <w:p>
@@ -384,7 +647,15 @@
         <w:spacing w:after="0"/>
       </w:pPr>
       <w:r>
-        <w:t>Now, let T be the thread that selected 2 as a candidate first and T' any other thread.</w:t>
+        <w:t xml:space="preserve">Now, let </w:t>
+      </w:r>
+      <w:proofErr w:type="spellStart"/>
+      <w:r>
+        <w:t>T</w:t>
+      </w:r>
+      <w:proofErr w:type="spellEnd"/>
+      <w:r>
+        <w:t xml:space="preserve"> be the thread that selected 2 as a candidate first and T' any other thread.</w:t>
       </w:r>
     </w:p>
     <w:p>
@@ -402,8 +673,13 @@
         <w:spacing w:after="0"/>
       </w:pPr>
       <w:r>
-        <w:t>Since all threads run the unmodified algo</w:t>
-      </w:r>
+        <w:t xml:space="preserve">Since all threads run the unmodified </w:t>
+      </w:r>
+      <w:proofErr w:type="spellStart"/>
+      <w:r>
+        <w:t>algo</w:t>
+      </w:r>
+      <w:proofErr w:type="spellEnd"/>
       <w:r>
         <w:t>, then T' will only choose 3 as a candidate after it had reached the end of the list trying to find elements divisible by 2. Note that it won't find a single element divisible by 2 since it cannot overtake T and T is removing all of those elements. But if T' reached the end of the list it means that T already reached there</w:t>
       </w:r>
@@ -438,9 +714,20 @@
         <w:t>All nodes in the list contain a read write lock. All threads use hand over hand read/write locking. The threads will use read locks to search the list and acquire write locks when trying to remove elements from the list.</w:t>
       </w:r>
       <w:r>
-        <w:t xml:space="preserve"> When a thread sees a candidate is already being read it assumes another thread is handling that candidate and moves on to the next candidate.</w:t>
-      </w:r>
-    </w:p>
+        <w:t xml:space="preserve"> When a thread sees </w:t>
+      </w:r>
+      <w:r>
+        <w:t>a candidate is already being rea</w:t>
+      </w:r>
+      <w:r>
+        <w:t xml:space="preserve">d it </w:t>
+      </w:r>
+      <w:bookmarkStart w:id="0" w:name="_GoBack"/>
+      <w:r>
+        <w:t>assumes another thread is handling that candidate and moves on to the next candidate.</w:t>
+      </w:r>
+    </w:p>
+    <w:bookmarkEnd w:id="0"/>
     <w:p>
       <w:pPr>
         <w:pStyle w:val="ListParagraph"/>
@@ -507,25 +794,13 @@
         <w:pStyle w:val="ListParagraph"/>
         <w:numPr>
           <w:ilvl w:val="0"/>
-          <w:numId w:val="5"/>
+          <w:numId w:val="7"/>
         </w:numPr>
         <w:spacing w:after="0"/>
       </w:pPr>
       <w:r>
-        <w:t>Let assume that 2 threads can be allowed to upgrade to write lock. Under this assumption the following scenario can occur: 2 threads reading the same data will then want to upgrade to write to change that same data. Let as mark them T1 and T2 and mark the data x.</w:t>
-      </w:r>
-    </w:p>
-    <w:p>
-      <w:pPr>
-        <w:pStyle w:val="ListParagraph"/>
-        <w:spacing w:after="0"/>
-        <w:ind w:left="1080"/>
-      </w:pPr>
-      <w:r>
-        <w:t>T1 will check to see if no one is writing</w:t>
-      </w:r>
-      <w:bookmarkStart w:id="0" w:name="_GoBack"/>
-      <w:bookmarkEnd w:id="0"/>
+        <w:t>First let us look</w:t>
+      </w:r>
     </w:p>
     <w:p>
       <w:pPr>
@@ -558,6 +833,95 @@
 <file path=word/numbering.xml><?xml version="1.0" encoding="utf-8"?>
 <w:numbering xmlns:wpc="http://schemas.microsoft.com/office/word/2010/wordprocessingCanvas" xmlns:cx="http://schemas.microsoft.com/office/drawing/2014/chartex" xmlns:cx1="http://schemas.microsoft.com/office/drawing/2015/9/8/chartex" xmlns:cx2="http://schemas.microsoft.com/office/drawing/2015/10/21/chartex" xmlns:mc="http://schemas.openxmlformats.org/markup-compatibility/2006" xmlns:o="urn:schemas-microsoft-com:office:office" xmlns:r="http://schemas.openxmlformats.org/officeDocument/2006/relationships" xmlns:m="http://schemas.openxmlformats.org/officeDocument/2006/math" xmlns:v="urn:schemas-microsoft-com:vml" xmlns:wp14="http://schemas.microsoft.com/office/word/2010/wordprocessingDrawing" xmlns:wp="http://schemas.openxmlformats.org/drawingml/2006/wordprocessingDrawing" xmlns:w10="urn:schemas-microsoft-com:office:word" xmlns:w="http://schemas.openxmlformats.org/wordprocessingml/2006/main" xmlns:w14="http://schemas.microsoft.com/office/word/2010/wordml" xmlns:w15="http://schemas.microsoft.com/office/word/2012/wordml" xmlns:w16se="http://schemas.microsoft.com/office/word/2015/wordml/symex" xmlns:wpg="http://schemas.microsoft.com/office/word/2010/wordprocessingGroup" xmlns:wpi="http://schemas.microsoft.com/office/word/2010/wordprocessingInk" xmlns:wne="http://schemas.microsoft.com/office/word/2006/wordml" xmlns:wps="http://schemas.microsoft.com/office/word/2010/wordprocessingShape" mc:Ignorable="w14 w15 w16se wp14">
   <w:abstractNum w:abstractNumId="0" w15:restartNumberingAfterBreak="0">
+    <w:nsid w:val="10605A62"/>
+    <w:multiLevelType w:val="hybridMultilevel"/>
+    <w:tmpl w:val="A5FEB4B8"/>
+    <w:lvl w:ilvl="0" w:tplc="0409000F">
+      <w:start w:val="1"/>
+      <w:numFmt w:val="decimal"/>
+      <w:lvlText w:val="%1."/>
+      <w:lvlJc w:val="left"/>
+      <w:pPr>
+        <w:ind w:left="720" w:hanging="360"/>
+      </w:pPr>
+      <w:rPr>
+        <w:rFonts w:hint="default"/>
+      </w:rPr>
+    </w:lvl>
+    <w:lvl w:ilvl="1" w:tplc="04090019" w:tentative="1">
+      <w:start w:val="1"/>
+      <w:numFmt w:val="lowerLetter"/>
+      <w:lvlText w:val="%2."/>
+      <w:lvlJc w:val="left"/>
+      <w:pPr>
+        <w:ind w:left="1440" w:hanging="360"/>
+      </w:pPr>
+    </w:lvl>
+    <w:lvl w:ilvl="2" w:tplc="0409001B" w:tentative="1">
+      <w:start w:val="1"/>
+      <w:numFmt w:val="lowerRoman"/>
+      <w:lvlText w:val="%3."/>
+      <w:lvlJc w:val="right"/>
+      <w:pPr>
+        <w:ind w:left="2160" w:hanging="180"/>
+      </w:pPr>
+    </w:lvl>
+    <w:lvl w:ilvl="3" w:tplc="0409000F" w:tentative="1">
+      <w:start w:val="1"/>
+      <w:numFmt w:val="decimal"/>
+      <w:lvlText w:val="%4."/>
+      <w:lvlJc w:val="left"/>
+      <w:pPr>
+        <w:ind w:left="2880" w:hanging="360"/>
+      </w:pPr>
+    </w:lvl>
+    <w:lvl w:ilvl="4" w:tplc="04090019" w:tentative="1">
+      <w:start w:val="1"/>
+      <w:numFmt w:val="lowerLetter"/>
+      <w:lvlText w:val="%5."/>
+      <w:lvlJc w:val="left"/>
+      <w:pPr>
+        <w:ind w:left="3600" w:hanging="360"/>
+      </w:pPr>
+    </w:lvl>
+    <w:lvl w:ilvl="5" w:tplc="0409001B" w:tentative="1">
+      <w:start w:val="1"/>
+      <w:numFmt w:val="lowerRoman"/>
+      <w:lvlText w:val="%6."/>
+      <w:lvlJc w:val="right"/>
+      <w:pPr>
+        <w:ind w:left="4320" w:hanging="180"/>
+      </w:pPr>
+    </w:lvl>
+    <w:lvl w:ilvl="6" w:tplc="0409000F" w:tentative="1">
+      <w:start w:val="1"/>
+      <w:numFmt w:val="decimal"/>
+      <w:lvlText w:val="%7."/>
+      <w:lvlJc w:val="left"/>
+      <w:pPr>
+        <w:ind w:left="5040" w:hanging="360"/>
+      </w:pPr>
+    </w:lvl>
+    <w:lvl w:ilvl="7" w:tplc="04090019" w:tentative="1">
+      <w:start w:val="1"/>
+      <w:numFmt w:val="lowerLetter"/>
+      <w:lvlText w:val="%8."/>
+      <w:lvlJc w:val="left"/>
+      <w:pPr>
+        <w:ind w:left="5760" w:hanging="360"/>
+      </w:pPr>
+    </w:lvl>
+    <w:lvl w:ilvl="8" w:tplc="0409001B" w:tentative="1">
+      <w:start w:val="1"/>
+      <w:numFmt w:val="lowerRoman"/>
+      <w:lvlText w:val="%9."/>
+      <w:lvlJc w:val="right"/>
+      <w:pPr>
+        <w:ind w:left="6480" w:hanging="180"/>
+      </w:pPr>
+    </w:lvl>
+  </w:abstractNum>
+  <w:abstractNum w:abstractNumId="1" w15:restartNumberingAfterBreak="0">
     <w:nsid w:val="1D5165DD"/>
     <w:multiLevelType w:val="hybridMultilevel"/>
     <w:tmpl w:val="AE6A8904"/>
@@ -646,7 +1010,7 @@
       </w:pPr>
     </w:lvl>
   </w:abstractNum>
-  <w:abstractNum w:abstractNumId="1" w15:restartNumberingAfterBreak="0">
+  <w:abstractNum w:abstractNumId="2" w15:restartNumberingAfterBreak="0">
     <w:nsid w:val="32437938"/>
     <w:multiLevelType w:val="hybridMultilevel"/>
     <w:tmpl w:val="F0768916"/>
@@ -759,7 +1123,7 @@
       </w:rPr>
     </w:lvl>
   </w:abstractNum>
-  <w:abstractNum w:abstractNumId="2" w15:restartNumberingAfterBreak="0">
+  <w:abstractNum w:abstractNumId="3" w15:restartNumberingAfterBreak="0">
     <w:nsid w:val="3BE44FE3"/>
     <w:multiLevelType w:val="hybridMultilevel"/>
     <w:tmpl w:val="7F822CFA"/>
@@ -848,7 +1212,96 @@
       </w:pPr>
     </w:lvl>
   </w:abstractNum>
-  <w:abstractNum w:abstractNumId="3" w15:restartNumberingAfterBreak="0">
+  <w:abstractNum w:abstractNumId="4" w15:restartNumberingAfterBreak="0">
+    <w:nsid w:val="3D5B1E2E"/>
+    <w:multiLevelType w:val="hybridMultilevel"/>
+    <w:tmpl w:val="03AC40BE"/>
+    <w:lvl w:ilvl="0" w:tplc="5DA02F88">
+      <w:start w:val="1"/>
+      <w:numFmt w:val="decimal"/>
+      <w:lvlText w:val="%1."/>
+      <w:lvlJc w:val="left"/>
+      <w:pPr>
+        <w:ind w:left="1080" w:hanging="360"/>
+      </w:pPr>
+      <w:rPr>
+        <w:rFonts w:hint="default"/>
+      </w:rPr>
+    </w:lvl>
+    <w:lvl w:ilvl="1" w:tplc="04090019" w:tentative="1">
+      <w:start w:val="1"/>
+      <w:numFmt w:val="lowerLetter"/>
+      <w:lvlText w:val="%2."/>
+      <w:lvlJc w:val="left"/>
+      <w:pPr>
+        <w:ind w:left="1800" w:hanging="360"/>
+      </w:pPr>
+    </w:lvl>
+    <w:lvl w:ilvl="2" w:tplc="0409001B" w:tentative="1">
+      <w:start w:val="1"/>
+      <w:numFmt w:val="lowerRoman"/>
+      <w:lvlText w:val="%3."/>
+      <w:lvlJc w:val="right"/>
+      <w:pPr>
+        <w:ind w:left="2520" w:hanging="180"/>
+      </w:pPr>
+    </w:lvl>
+    <w:lvl w:ilvl="3" w:tplc="0409000F" w:tentative="1">
+      <w:start w:val="1"/>
+      <w:numFmt w:val="decimal"/>
+      <w:lvlText w:val="%4."/>
+      <w:lvlJc w:val="left"/>
+      <w:pPr>
+        <w:ind w:left="3240" w:hanging="360"/>
+      </w:pPr>
+    </w:lvl>
+    <w:lvl w:ilvl="4" w:tplc="04090019" w:tentative="1">
+      <w:start w:val="1"/>
+      <w:numFmt w:val="lowerLetter"/>
+      <w:lvlText w:val="%5."/>
+      <w:lvlJc w:val="left"/>
+      <w:pPr>
+        <w:ind w:left="3960" w:hanging="360"/>
+      </w:pPr>
+    </w:lvl>
+    <w:lvl w:ilvl="5" w:tplc="0409001B" w:tentative="1">
+      <w:start w:val="1"/>
+      <w:numFmt w:val="lowerRoman"/>
+      <w:lvlText w:val="%6."/>
+      <w:lvlJc w:val="right"/>
+      <w:pPr>
+        <w:ind w:left="4680" w:hanging="180"/>
+      </w:pPr>
+    </w:lvl>
+    <w:lvl w:ilvl="6" w:tplc="0409000F" w:tentative="1">
+      <w:start w:val="1"/>
+      <w:numFmt w:val="decimal"/>
+      <w:lvlText w:val="%7."/>
+      <w:lvlJc w:val="left"/>
+      <w:pPr>
+        <w:ind w:left="5400" w:hanging="360"/>
+      </w:pPr>
+    </w:lvl>
+    <w:lvl w:ilvl="7" w:tplc="04090019" w:tentative="1">
+      <w:start w:val="1"/>
+      <w:numFmt w:val="lowerLetter"/>
+      <w:lvlText w:val="%8."/>
+      <w:lvlJc w:val="left"/>
+      <w:pPr>
+        <w:ind w:left="6120" w:hanging="360"/>
+      </w:pPr>
+    </w:lvl>
+    <w:lvl w:ilvl="8" w:tplc="0409001B" w:tentative="1">
+      <w:start w:val="1"/>
+      <w:numFmt w:val="lowerRoman"/>
+      <w:lvlText w:val="%9."/>
+      <w:lvlJc w:val="right"/>
+      <w:pPr>
+        <w:ind w:left="6840" w:hanging="180"/>
+      </w:pPr>
+    </w:lvl>
+  </w:abstractNum>
+  <w:abstractNum w:abstractNumId="5" w15:restartNumberingAfterBreak="0">
     <w:nsid w:val="476E0FA6"/>
     <w:multiLevelType w:val="hybridMultilevel"/>
     <w:tmpl w:val="860CE246"/>
@@ -937,7 +1390,7 @@
       </w:pPr>
     </w:lvl>
   </w:abstractNum>
-  <w:abstractNum w:abstractNumId="4" w15:restartNumberingAfterBreak="0">
+  <w:abstractNum w:abstractNumId="6" w15:restartNumberingAfterBreak="0">
     <w:nsid w:val="4AE274D5"/>
     <w:multiLevelType w:val="hybridMultilevel"/>
     <w:tmpl w:val="5A22656E"/>
@@ -1027,19 +1480,25 @@
     </w:lvl>
   </w:abstractNum>
   <w:num w:numId="1">
+    <w:abstractNumId w:val="5"/>
+  </w:num>
+  <w:num w:numId="2">
+    <w:abstractNumId w:val="6"/>
+  </w:num>
+  <w:num w:numId="3">
+    <w:abstractNumId w:val="2"/>
+  </w:num>
+  <w:num w:numId="4">
     <w:abstractNumId w:val="3"/>
   </w:num>
-  <w:num w:numId="2">
-    <w:abstractNumId w:val="4"/>
-  </w:num>
-  <w:num w:numId="3">
+  <w:num w:numId="5">
     <w:abstractNumId w:val="1"/>
   </w:num>
-  <w:num w:numId="4">
-    <w:abstractNumId w:val="2"/>
+  <w:num w:numId="6">
+    <w:abstractNumId w:val="0"/>
   </w:num>
-  <w:num w:numId="5">
-    <w:abstractNumId w:val="0"/>
+  <w:num w:numId="7">
+    <w:abstractNumId w:val="4"/>
   </w:num>
 </w:numbering>
 </file>
@@ -1442,6 +1901,7 @@
   <w:style w:type="character" w:default="1" w:styleId="DefaultParagraphFont">
     <w:name w:val="Default Paragraph Font"/>
     <w:uiPriority w:val="1"/>
+    <w:semiHidden/>
     <w:unhideWhenUsed/>
   </w:style>
   <w:style w:type="table" w:default="1" w:styleId="TableNormal">

</xml_diff>